<commit_message>
additions in report and minor fix
</commit_message>
<xml_diff>
--- a/anaktisi_report.docx
+++ b/anaktisi_report.docx
@@ -1,6 +1,6 @@
 
 <file path=word/document.xml><?xml version="1.0" encoding="utf-8"?>
-<w:document xmlns:wpc="http://schemas.microsoft.com/office/word/2010/wordprocessingCanvas" xmlns:cx="http://schemas.microsoft.com/office/drawing/2014/chartex" xmlns:cx1="http://schemas.microsoft.com/office/drawing/2015/9/8/chartex" xmlns:cx2="http://schemas.microsoft.com/office/drawing/2015/10/21/chartex" xmlns:cx3="http://schemas.microsoft.com/office/drawing/2016/5/9/chartex" xmlns:cx4="http://schemas.microsoft.com/office/drawing/2016/5/10/chartex" xmlns:cx5="http://schemas.microsoft.com/office/drawing/2016/5/11/chartex" xmlns:cx6="http://schemas.microsoft.com/office/drawing/2016/5/12/chartex" xmlns:cx7="http://schemas.microsoft.com/office/drawing/2016/5/13/chartex" xmlns:cx8="http://schemas.microsoft.com/office/drawing/2016/5/14/chartex" xmlns:mc="http://schemas.openxmlformats.org/markup-compatibility/2006" xmlns:aink="http://schemas.microsoft.com/office/drawing/2016/ink" xmlns:am3d="http://schemas.microsoft.com/office/drawing/2017/model3d" xmlns:o="urn:schemas-microsoft-com:office:office" xmlns:r="http://schemas.openxmlformats.org/officeDocument/2006/relationships" xmlns:m="http://schemas.openxmlformats.org/officeDocument/2006/math" xmlns:v="urn:schemas-microsoft-com:vml" xmlns:wp14="http://schemas.microsoft.com/office/word/2010/wordprocessingDrawing" xmlns:wp="http://schemas.openxmlformats.org/drawingml/2006/wordprocessingDrawing" xmlns:w10="urn:schemas-microsoft-com:office:word" xmlns:w="http://schemas.openxmlformats.org/wordprocessingml/2006/main" xmlns:w14="http://schemas.microsoft.com/office/word/2010/wordml" xmlns:w15="http://schemas.microsoft.com/office/word/2012/wordml" xmlns:w16cex="http://schemas.microsoft.com/office/word/2018/wordml/cex" xmlns:w16cid="http://schemas.microsoft.com/office/word/2016/wordml/cid" xmlns:w16="http://schemas.microsoft.com/office/word/2018/wordml" xmlns:w16sdtdh="http://schemas.microsoft.com/office/word/2020/wordml/sdtdatahash" xmlns:w16se="http://schemas.microsoft.com/office/word/2015/wordml/symex" xmlns:wpg="http://schemas.microsoft.com/office/word/2010/wordprocessingGroup" xmlns:wpi="http://schemas.microsoft.com/office/word/2010/wordprocessingInk" xmlns:wne="http://schemas.microsoft.com/office/word/2006/wordml" xmlns:wps="http://schemas.microsoft.com/office/word/2010/wordprocessingShape" mc:Ignorable="w14 w15 w16se w16cid w16 w16cex w16sdtdh wp14">
+<w:document xmlns:wpc="http://schemas.microsoft.com/office/word/2010/wordprocessingCanvas" xmlns:cx="http://schemas.microsoft.com/office/drawing/2014/chartex" xmlns:cx1="http://schemas.microsoft.com/office/drawing/2015/9/8/chartex" xmlns:cx2="http://schemas.microsoft.com/office/drawing/2015/10/21/chartex" xmlns:cx3="http://schemas.microsoft.com/office/drawing/2016/5/9/chartex" xmlns:cx4="http://schemas.microsoft.com/office/drawing/2016/5/10/chartex" xmlns:cx5="http://schemas.microsoft.com/office/drawing/2016/5/11/chartex" xmlns:cx6="http://schemas.microsoft.com/office/drawing/2016/5/12/chartex" xmlns:cx7="http://schemas.microsoft.com/office/drawing/2016/5/13/chartex" xmlns:cx8="http://schemas.microsoft.com/office/drawing/2016/5/14/chartex" xmlns:mc="http://schemas.openxmlformats.org/markup-compatibility/2006" xmlns:aink="http://schemas.microsoft.com/office/drawing/2016/ink" xmlns:am3d="http://schemas.microsoft.com/office/drawing/2017/model3d" xmlns:o="urn:schemas-microsoft-com:office:office" xmlns:r="http://schemas.openxmlformats.org/officeDocument/2006/relationships" xmlns:m="http://schemas.openxmlformats.org/officeDocument/2006/math" xmlns:v="urn:schemas-microsoft-com:vml" xmlns:wp14="http://schemas.microsoft.com/office/word/2010/wordprocessingDrawing" xmlns:wp="http://schemas.openxmlformats.org/drawingml/2006/wordprocessingDrawing" xmlns:w10="urn:schemas-microsoft-com:office:word" xmlns:w="http://schemas.openxmlformats.org/wordprocessingml/2006/main" xmlns:w14="http://schemas.microsoft.com/office/word/2010/wordml" xmlns:w15="http://schemas.microsoft.com/office/word/2012/wordml" xmlns:w16cex="http://schemas.microsoft.com/office/word/2018/wordml/cex" xmlns:w16cid="http://schemas.microsoft.com/office/word/2016/wordml/cid" xmlns:w16="http://schemas.microsoft.com/office/word/2018/wordml" xmlns:w16se="http://schemas.microsoft.com/office/word/2015/wordml/symex" xmlns:wpg="http://schemas.microsoft.com/office/word/2010/wordprocessingGroup" xmlns:wpi="http://schemas.microsoft.com/office/word/2010/wordprocessingInk" xmlns:wne="http://schemas.microsoft.com/office/word/2006/wordml" xmlns:wps="http://schemas.microsoft.com/office/word/2010/wordprocessingShape" mc:Ignorable="w14 w15 w16se w16cid w16 w16cex wp14">
   <w:body>
     <w:p>
       <w:pPr>
@@ -1154,37 +1154,383 @@
         </w:rPr>
         <w:t xml:space="preserve">Εφόσον εντοπιστούν τα περιεχόμενα των πεδίων δημιουργείται ένα αντικείμενο τύπου </w:t>
       </w:r>
+      <w:r>
+        <w:rPr>
+          <w:lang w:val="en-US"/>
+        </w:rPr>
+        <w:t>MyDoc</w:t>
+      </w:r>
+      <w:r>
+        <w:rPr>
+          <w:lang w:val="el-GR"/>
+        </w:rPr>
+        <w:t xml:space="preserve">, με πεδία </w:t>
+      </w:r>
+      <w:r>
+        <w:rPr>
+          <w:lang w:val="en-US"/>
+        </w:rPr>
+        <w:t>id</w:t>
+      </w:r>
+      <w:r>
+        <w:rPr>
+          <w:lang w:val="el-GR"/>
+        </w:rPr>
+        <w:t xml:space="preserve">, </w:t>
+      </w:r>
+      <w:r>
+        <w:rPr>
+          <w:lang w:val="en-US"/>
+        </w:rPr>
+        <w:t>title</w:t>
+      </w:r>
+      <w:r>
+        <w:rPr>
+          <w:lang w:val="el-GR"/>
+        </w:rPr>
+        <w:t xml:space="preserve"> </w:t>
+      </w:r>
+      <w:r>
+        <w:rPr>
+          <w:lang w:val="el-GR"/>
+        </w:rPr>
+        <w:t xml:space="preserve">και </w:t>
+      </w:r>
+      <w:r>
+        <w:rPr>
+          <w:lang w:val="en-US"/>
+        </w:rPr>
+        <w:t>body</w:t>
+      </w:r>
+      <w:r>
+        <w:rPr>
+          <w:lang w:val="el-GR"/>
+        </w:rPr>
+        <w:t>, το οποίο αντιπροσωπεύει το εκάστοτε κείμενο της συλλογής που επεξεργάστηκε.</w:t>
+      </w:r>
+    </w:p>
+    <w:p>
+      <w:pPr>
+        <w:rPr>
+          <w:lang w:val="el-GR"/>
+        </w:rPr>
+      </w:pPr>
+    </w:p>
+    <w:p>
+      <w:pPr>
+        <w:jc w:val="both"/>
+        <w:rPr>
+          <w:lang w:val="el-GR"/>
+        </w:rPr>
+      </w:pPr>
+      <w:r>
+        <w:rPr>
+          <w:lang w:val="el-GR"/>
+        </w:rPr>
+        <w:t xml:space="preserve">Προκειμένου να μπορέσουμε να απαντήσουμε στα </w:t>
+      </w:r>
+      <w:r>
+        <w:rPr>
+          <w:lang w:val="en-US"/>
+        </w:rPr>
+        <w:t>queries</w:t>
+      </w:r>
+      <w:r>
+        <w:rPr>
+          <w:lang w:val="el-GR"/>
+        </w:rPr>
+        <w:t xml:space="preserve"> </w:t>
+      </w:r>
+      <w:r>
+        <w:rPr>
+          <w:lang w:val="el-GR"/>
+        </w:rPr>
+        <w:t xml:space="preserve">που αφορούν την συλλογή </w:t>
+      </w:r>
+      <w:r>
+        <w:rPr>
+          <w:lang w:val="el-GR"/>
+        </w:rPr>
+        <w:t xml:space="preserve">υλοποιήσαμε την κλάση </w:t>
+      </w:r>
       <w:proofErr w:type="spellStart"/>
       <w:r>
         <w:rPr>
           <w:lang w:val="en-US"/>
         </w:rPr>
-        <w:t>MyDoc</w:t>
+        <w:t>QueryParsing</w:t>
       </w:r>
       <w:proofErr w:type="spellEnd"/>
       <w:r>
         <w:rPr>
           <w:lang w:val="el-GR"/>
         </w:rPr>
+        <w:t xml:space="preserve">. </w:t>
+      </w:r>
+      <w:r>
+        <w:rPr>
+          <w:lang w:val="el-GR"/>
+        </w:rPr>
+        <w:t xml:space="preserve">Η κλάση αυτή διαβάζει και επεξεργάζεται το αρχείο </w:t>
+      </w:r>
+      <w:r>
+        <w:rPr>
+          <w:lang w:val="en-US"/>
+        </w:rPr>
+        <w:t>LISA</w:t>
+      </w:r>
+      <w:r>
+        <w:rPr>
+          <w:lang w:val="el-GR"/>
+        </w:rPr>
+        <w:t>.</w:t>
+      </w:r>
+      <w:r>
+        <w:rPr>
+          <w:lang w:val="en-US"/>
+        </w:rPr>
+        <w:t>QUE</w:t>
+      </w:r>
+      <w:r>
+        <w:rPr>
+          <w:lang w:val="el-GR"/>
+        </w:rPr>
+        <w:t xml:space="preserve">. </w:t>
+      </w:r>
+      <w:r>
+        <w:rPr>
+          <w:lang w:val="el-GR"/>
+        </w:rPr>
+        <w:t xml:space="preserve">Όμοια με την κλάση </w:t>
+      </w:r>
+      <w:proofErr w:type="spellStart"/>
+      <w:r>
+        <w:rPr>
+          <w:lang w:val="en-US"/>
+        </w:rPr>
+        <w:t>TXTParsing</w:t>
+      </w:r>
+      <w:proofErr w:type="spellEnd"/>
+      <w:r>
+        <w:rPr>
+          <w:lang w:val="el-GR"/>
+        </w:rPr>
+        <w:t xml:space="preserve">, η κλάση αυτή χρησιμοποιεί την μέθοδο </w:t>
+      </w:r>
+      <w:r>
+        <w:t>IO.ReadEntireFileIntoAString(</w:t>
+      </w:r>
+      <w:r>
+        <w:rPr>
+          <w:lang w:val="en-US"/>
+        </w:rPr>
+        <w:t>String</w:t>
+      </w:r>
+      <w:r>
+        <w:rPr>
+          <w:lang w:val="el-GR"/>
+        </w:rPr>
+        <w:t xml:space="preserve"> </w:t>
+      </w:r>
+      <w:r>
+        <w:t>file</w:t>
+      </w:r>
+      <w:r>
+        <w:rPr>
+          <w:lang w:val="en-US"/>
+        </w:rPr>
+        <w:t>name</w:t>
+      </w:r>
+      <w:r>
+        <w:t>)</w:t>
+      </w:r>
+      <w:r>
+        <w:rPr>
+          <w:lang w:val="el-GR"/>
+        </w:rPr>
+        <w:t xml:space="preserve"> και διαχωρίζει την ενιαία συμβολοσειρά που επιστρέφεται με βάση τον χαρακτήρα «#». Στη συνεχεία, αφαιρούνται από την συμβολοσειρά που αντιστοιχεί σε κάθε </w:t>
+      </w:r>
+      <w:r>
+        <w:rPr>
+          <w:lang w:val="en-US"/>
+        </w:rPr>
+        <w:t>query</w:t>
+      </w:r>
+      <w:r>
+        <w:rPr>
+          <w:lang w:val="el-GR"/>
+        </w:rPr>
+        <w:t xml:space="preserve"> </w:t>
+      </w:r>
+      <w:r>
+        <w:rPr>
+          <w:lang w:val="el-GR"/>
+        </w:rPr>
+        <w:t xml:space="preserve">τυχόν </w:t>
+      </w:r>
+      <w:r>
+        <w:rPr>
+          <w:lang w:val="en-US"/>
+        </w:rPr>
+        <w:t>whitespace</w:t>
+      </w:r>
+      <w:r>
+        <w:rPr>
+          <w:lang w:val="el-GR"/>
+        </w:rPr>
+        <w:t xml:space="preserve"> </w:t>
+      </w:r>
+      <w:r>
+        <w:rPr>
+          <w:lang w:val="en-US"/>
+        </w:rPr>
+        <w:t>characters</w:t>
+      </w:r>
+      <w:r>
+        <w:rPr>
+          <w:lang w:val="el-GR"/>
+        </w:rPr>
+        <w:t xml:space="preserve"> </w:t>
+      </w:r>
+      <w:r>
+        <w:rPr>
+          <w:lang w:val="el-GR"/>
+        </w:rPr>
+        <w:t xml:space="preserve">στην αρχή και το τέλος αυτής, μέσω της μεθόδου </w:t>
+      </w:r>
+      <w:r>
+        <w:rPr>
+          <w:lang w:val="en-US"/>
+        </w:rPr>
+        <w:t>trim</w:t>
+      </w:r>
+      <w:r>
+        <w:rPr>
+          <w:lang w:val="el-GR"/>
+        </w:rPr>
+        <w:t xml:space="preserve">(). </w:t>
+      </w:r>
+      <w:r>
+        <w:rPr>
+          <w:lang w:val="el-GR"/>
+        </w:rPr>
+        <w:t xml:space="preserve">Έπειτα, προσδιορίζονται τα τμήματα της συμβολοσειράς που αντιστοιχούν στο </w:t>
+      </w:r>
+      <w:r>
+        <w:rPr>
+          <w:lang w:val="en-US"/>
+        </w:rPr>
+        <w:t>id</w:t>
+      </w:r>
+      <w:r>
+        <w:rPr>
+          <w:lang w:val="el-GR"/>
+        </w:rPr>
+        <w:t xml:space="preserve"> </w:t>
+      </w:r>
+      <w:r>
+        <w:rPr>
+          <w:lang w:val="el-GR"/>
+        </w:rPr>
+        <w:t xml:space="preserve">και στο </w:t>
+      </w:r>
+      <w:r>
+        <w:rPr>
+          <w:lang w:val="en-US"/>
+        </w:rPr>
+        <w:t>body</w:t>
+      </w:r>
+      <w:r>
+        <w:rPr>
+          <w:lang w:val="el-GR"/>
+        </w:rPr>
+        <w:t xml:space="preserve"> </w:t>
+      </w:r>
+      <w:r>
+        <w:rPr>
+          <w:lang w:val="el-GR"/>
+        </w:rPr>
+        <w:t xml:space="preserve">του </w:t>
+      </w:r>
+      <w:r>
+        <w:rPr>
+          <w:lang w:val="en-US"/>
+        </w:rPr>
+        <w:t>query</w:t>
+      </w:r>
+      <w:r>
+        <w:rPr>
+          <w:lang w:val="el-GR"/>
+        </w:rPr>
+        <w:t xml:space="preserve">. Αυτό γίνεται παίρνοντας </w:t>
+      </w:r>
+      <w:r>
+        <w:rPr>
+          <w:lang w:val="en-US"/>
+        </w:rPr>
+        <w:t>substrings</w:t>
+      </w:r>
+      <w:r>
+        <w:rPr>
+          <w:lang w:val="el-GR"/>
+        </w:rPr>
+        <w:t xml:space="preserve"> </w:t>
+      </w:r>
+      <w:r>
+        <w:rPr>
+          <w:lang w:val="el-GR"/>
+        </w:rPr>
+        <w:t>σε κατάλληλα σημεία, με βάση την θέση του χαρακτήρα «\</w:t>
+      </w:r>
+      <w:r>
+        <w:rPr>
+          <w:lang w:val="en-US"/>
+        </w:rPr>
+        <w:t>n</w:t>
+      </w:r>
+      <w:r>
+        <w:rPr>
+          <w:lang w:val="el-GR"/>
+        </w:rPr>
+        <w:t>»</w:t>
+      </w:r>
+      <w:r>
+        <w:rPr>
+          <w:lang w:val="el-GR"/>
+        </w:rPr>
+        <w:t>.</w:t>
+      </w:r>
+      <w:r>
+        <w:rPr>
+          <w:lang w:val="el-GR"/>
+        </w:rPr>
+        <w:t xml:space="preserve"> </w:t>
+      </w:r>
+      <w:r>
+        <w:rPr>
+          <w:lang w:val="el-GR"/>
+        </w:rPr>
+        <w:t xml:space="preserve">Στο τέλος της διαδικασίας αυτής δημιουργείται ένα αντικείμενο τύπου </w:t>
+      </w:r>
+      <w:proofErr w:type="spellStart"/>
+      <w:r>
+        <w:rPr>
+          <w:lang w:val="en-US"/>
+        </w:rPr>
+        <w:t>MyQuery</w:t>
+      </w:r>
+      <w:proofErr w:type="spellEnd"/>
+      <w:r>
+        <w:rPr>
+          <w:lang w:val="el-GR"/>
+        </w:rPr>
         <w:t xml:space="preserve">, με πεδία </w:t>
       </w:r>
       <w:r>
         <w:rPr>
           <w:lang w:val="en-US"/>
         </w:rPr>
-        <w:t>id</w:t>
-      </w:r>
-      <w:r>
-        <w:rPr>
-          <w:lang w:val="el-GR"/>
-        </w:rPr>
-        <w:t xml:space="preserve">, </w:t>
-      </w:r>
-      <w:r>
-        <w:rPr>
-          <w:lang w:val="en-US"/>
-        </w:rPr>
-        <w:t>title</w:t>
+        <w:t>ID</w:t>
       </w:r>
       <w:r>
         <w:rPr>
@@ -1208,7 +1554,19 @@
         <w:rPr>
           <w:lang w:val="el-GR"/>
         </w:rPr>
-        <w:t>, το οποίο αντιπροσωπεύει το εκάστοτε κείμενο της συλλογής που επεξεργάστηκε.</w:t>
+        <w:t xml:space="preserve">, το οποίο αντιπροσωπεύει το εκάστοτε </w:t>
+      </w:r>
+      <w:r>
+        <w:rPr>
+          <w:lang w:val="en-US"/>
+        </w:rPr>
+        <w:t>query</w:t>
+      </w:r>
+      <w:r>
+        <w:rPr>
+          <w:lang w:val="el-GR"/>
+        </w:rPr>
+        <w:t xml:space="preserve"> που επεξεργάστηκε.</w:t>
       </w:r>
     </w:p>
     <w:p>
@@ -1226,60 +1584,348 @@
         </w:rPr>
       </w:pPr>
       <w:r>
-        <w:rPr>
-          <w:lang w:val="el-GR"/>
-        </w:rPr>
-        <w:t xml:space="preserve">Προκειμένου να μπορέσουμε να απαντήσουμε στα </w:t>
-      </w:r>
-      <w:r>
-        <w:rPr>
-          <w:lang w:val="en-US"/>
-        </w:rPr>
-        <w:t>queries</w:t>
-      </w:r>
-      <w:r>
-        <w:rPr>
-          <w:lang w:val="el-GR"/>
-        </w:rPr>
-        <w:t xml:space="preserve"> </w:t>
-      </w:r>
-      <w:r>
-        <w:rPr>
-          <w:lang w:val="el-GR"/>
-        </w:rPr>
-        <w:t xml:space="preserve">που αφορούν την συλλογή </w:t>
-      </w:r>
-      <w:r>
-        <w:rPr>
-          <w:lang w:val="el-GR"/>
-        </w:rPr>
-        <w:t xml:space="preserve">υλοποιήσαμε την κλάση </w:t>
+        <w:t>Tέλος, προκειμένου να ελέγξουμε την ορθότητα της λειτουργίας της εφαρμογής ήταν απαραίτητο να φέρουμε σε κατάλληλη μορφή το αρχείο LISARJ.NUM. Η διαδικασία αυτή συμβαίνει μέσω της κλάσης RelevantAnswersParser. H μέθοδος parse_relevant(</w:t>
+      </w:r>
+      <w:r>
+        <w:rPr>
+          <w:lang w:val="el-GR"/>
+        </w:rPr>
+        <w:t>…</w:t>
+      </w:r>
+      <w:r>
+        <w:t>)</w:t>
+      </w:r>
+      <w:r>
+        <w:rPr>
+          <w:lang w:val="el-GR"/>
+        </w:rPr>
+        <w:t xml:space="preserve"> της κλάσης </w:t>
+      </w:r>
+      <w:r>
+        <w:rPr>
+          <w:lang w:val="el-GR"/>
+        </w:rPr>
+        <w:t>αρχικά δημιουργεί ένα νέο .</w:t>
+      </w:r>
+      <w:r>
+        <w:rPr>
+          <w:lang w:val="en-US"/>
+        </w:rPr>
+        <w:t>txt</w:t>
+      </w:r>
+      <w:r>
+        <w:rPr>
+          <w:lang w:val="el-GR"/>
+        </w:rPr>
+        <w:t xml:space="preserve"> </w:t>
+      </w:r>
+      <w:r>
+        <w:rPr>
+          <w:lang w:val="el-GR"/>
+        </w:rPr>
+        <w:t xml:space="preserve">αρχείο στο οποίο γράφει τα περιεχόμενα του </w:t>
+      </w:r>
+      <w:r>
+        <w:t>LISARJ.NUM</w:t>
+      </w:r>
+      <w:r>
+        <w:rPr>
+          <w:lang w:val="el-GR"/>
+        </w:rPr>
+        <w:t xml:space="preserve"> με κατάλληλη δομή. Και αυτή η μέθοδος κάνει χρήση της </w:t>
+      </w:r>
+      <w:r>
+        <w:t>IO.ReadEntireFileIntoAString(</w:t>
+      </w:r>
+      <w:r>
+        <w:rPr>
+          <w:lang w:val="en-US"/>
+        </w:rPr>
+        <w:t>String</w:t>
+      </w:r>
+      <w:r>
+        <w:rPr>
+          <w:lang w:val="el-GR"/>
+        </w:rPr>
+        <w:t xml:space="preserve"> </w:t>
+      </w:r>
+      <w:r>
+        <w:t>file</w:t>
+      </w:r>
+      <w:r>
+        <w:rPr>
+          <w:lang w:val="en-US"/>
+        </w:rPr>
+        <w:t>name</w:t>
+      </w:r>
+      <w:r>
+        <w:t>)</w:t>
+      </w:r>
+      <w:r>
+        <w:rPr>
+          <w:lang w:val="el-GR"/>
+        </w:rPr>
+        <w:t xml:space="preserve">. Πάνω στην ενιαία συμβολοσειρά που επιστρέφεται εφαρμόζεται </w:t>
+      </w:r>
+      <w:r>
+        <w:rPr>
+          <w:lang w:val="en-US"/>
+        </w:rPr>
+        <w:t>trim</w:t>
+      </w:r>
+      <w:r>
+        <w:rPr>
+          <w:lang w:val="el-GR"/>
+        </w:rPr>
+        <w:t xml:space="preserve">() </w:t>
+      </w:r>
+      <w:r>
+        <w:rPr>
+          <w:lang w:val="el-GR"/>
+        </w:rPr>
+        <w:t xml:space="preserve">και αντικατάσταση όλων των </w:t>
+      </w:r>
+      <w:r>
+        <w:rPr>
+          <w:lang w:val="en-US"/>
+        </w:rPr>
+        <w:t>whitespace</w:t>
+      </w:r>
+      <w:r>
+        <w:rPr>
+          <w:lang w:val="el-GR"/>
+        </w:rPr>
+        <w:t xml:space="preserve"> </w:t>
+      </w:r>
+      <w:r>
+        <w:rPr>
+          <w:lang w:val="en-US"/>
+        </w:rPr>
+        <w:t>characters</w:t>
+      </w:r>
+      <w:r>
+        <w:rPr>
+          <w:lang w:val="el-GR"/>
+        </w:rPr>
+        <w:t xml:space="preserve"> </w:t>
+      </w:r>
+      <w:r>
+        <w:rPr>
+          <w:lang w:val="el-GR"/>
+        </w:rPr>
+        <w:t xml:space="preserve">με τον χαρακτήρα «-». Στη συνέχεια, η συμβολοσειρά γίνεται </w:t>
+      </w:r>
+      <w:r>
+        <w:rPr>
+          <w:lang w:val="en-US"/>
+        </w:rPr>
+        <w:t>split</w:t>
+      </w:r>
+      <w:r>
+        <w:rPr>
+          <w:lang w:val="el-GR"/>
+        </w:rPr>
+        <w:t>(</w:t>
+      </w:r>
+      <w:r>
+        <w:rPr>
+          <w:lang w:val="el-GR"/>
+        </w:rPr>
+        <w:t>…</w:t>
+      </w:r>
+      <w:r>
+        <w:rPr>
+          <w:lang w:val="el-GR"/>
+        </w:rPr>
+        <w:t xml:space="preserve">) </w:t>
+      </w:r>
+      <w:r>
+        <w:rPr>
+          <w:lang w:val="el-GR"/>
+        </w:rPr>
+        <w:t>με βάση τον χαρακτήρα «-». Εφόσον γνωρίζουμε πως οι αριθμοί που εμφανίζονται στο αρχείο αντιπροσωπεύουν πάντα με την ίδια σειρά τις πληροφορίες:</w:t>
+      </w:r>
+    </w:p>
+    <w:p>
+      <w:pPr>
+        <w:rPr>
+          <w:lang w:val="el-GR"/>
+        </w:rPr>
+      </w:pPr>
+      <w:r>
+        <w:rPr>
+          <w:lang w:val="el-GR"/>
+        </w:rPr>
+        <w:t xml:space="preserve"> </w:t>
+      </w:r>
+    </w:p>
+    <w:p>
+      <w:pPr>
+        <w:jc w:val="center"/>
+        <w:rPr>
+          <w:lang w:val="el-GR"/>
+        </w:rPr>
+      </w:pPr>
+      <w:r>
+        <w:rPr>
+          <w:lang w:val="el-GR"/>
+        </w:rPr>
+        <w:t>(</w:t>
+      </w:r>
+      <w:r>
+        <w:rPr>
+          <w:lang w:val="en-US"/>
+        </w:rPr>
+        <w:t>query</w:t>
+      </w:r>
+      <w:r>
+        <w:rPr>
+          <w:lang w:val="el-GR"/>
+        </w:rPr>
+        <w:t xml:space="preserve"> </w:t>
+      </w:r>
+      <w:r>
+        <w:rPr>
+          <w:lang w:val="en-US"/>
+        </w:rPr>
+        <w:t>ID</w:t>
+      </w:r>
+      <w:r>
+        <w:rPr>
+          <w:lang w:val="el-GR"/>
+        </w:rPr>
+        <w:t>,</w:t>
+      </w:r>
+      <w:r>
+        <w:rPr>
+          <w:lang w:val="el-GR"/>
+        </w:rPr>
+        <w:t xml:space="preserve">αριθμός των σχετικών κειμένων, </w:t>
+      </w:r>
+      <w:r>
+        <w:rPr>
+          <w:lang w:val="en-US"/>
+        </w:rPr>
+        <w:t>ID</w:t>
+      </w:r>
+      <w:r>
+        <w:rPr>
+          <w:lang w:val="el-GR"/>
+        </w:rPr>
+        <w:t>’</w:t>
+      </w:r>
+      <w:r>
+        <w:rPr>
+          <w:lang w:val="en-US"/>
+        </w:rPr>
+        <w:t>s</w:t>
+      </w:r>
+      <w:r>
+        <w:rPr>
+          <w:lang w:val="el-GR"/>
+        </w:rPr>
+        <w:t xml:space="preserve"> </w:t>
+      </w:r>
+      <w:r>
+        <w:rPr>
+          <w:lang w:val="el-GR"/>
+        </w:rPr>
+        <w:t>των κειμένων αυτών)</w:t>
+      </w:r>
+    </w:p>
+    <w:p>
+      <w:pPr>
+        <w:rPr>
+          <w:lang w:val="el-GR"/>
+        </w:rPr>
+      </w:pPr>
+    </w:p>
+    <w:p>
+      <w:pPr>
+        <w:jc w:val="both"/>
+        <w:rPr>
+          <w:lang w:val="el-GR"/>
+        </w:rPr>
+      </w:pPr>
+      <w:r>
+        <w:rPr>
+          <w:lang w:val="el-GR"/>
+        </w:rPr>
+        <w:t xml:space="preserve">Με την χρήση κατάλληλων </w:t>
+      </w:r>
+      <w:r>
+        <w:rPr>
+          <w:lang w:val="en-US"/>
+        </w:rPr>
+        <w:t>iteration</w:t>
+      </w:r>
+      <w:r>
+        <w:rPr>
+          <w:lang w:val="el-GR"/>
+        </w:rPr>
+        <w:t xml:space="preserve"> </w:t>
+      </w:r>
+      <w:r>
+        <w:rPr>
+          <w:lang w:val="el-GR"/>
+        </w:rPr>
+        <w:t>πάνω στην συμβολοσειρά μπορούμε να εντοπί</w:t>
+      </w:r>
+      <w:r>
+        <w:rPr>
+          <w:lang w:val="el-GR"/>
+        </w:rPr>
+        <w:t>σ</w:t>
+      </w:r>
+      <w:r>
+        <w:rPr>
+          <w:lang w:val="el-GR"/>
+        </w:rPr>
+        <w:t>ουμε</w:t>
+      </w:r>
+      <w:r>
+        <w:rPr>
+          <w:lang w:val="el-GR"/>
+        </w:rPr>
+        <w:t xml:space="preserve"> τις θέσεις</w:t>
+      </w:r>
+      <w:r>
+        <w:rPr>
+          <w:lang w:val="el-GR"/>
+        </w:rPr>
+        <w:t xml:space="preserve"> </w:t>
+      </w:r>
+      <w:r>
+        <w:rPr>
+          <w:lang w:val="el-GR"/>
+        </w:rPr>
+        <w:t xml:space="preserve">των πληροφοριών αυτών και έπειτα να τις γράψουμε ανά γραμμή στο αρχείο </w:t>
+      </w:r>
+      <w:r>
+        <w:rPr>
+          <w:lang w:val="el-GR"/>
+        </w:rPr>
+        <w:t>“</w:t>
       </w:r>
       <w:proofErr w:type="spellStart"/>
       <w:r>
         <w:rPr>
           <w:lang w:val="en-US"/>
         </w:rPr>
-        <w:t>QueryParsing</w:t>
+        <w:t>rel</w:t>
       </w:r>
       <w:proofErr w:type="spellEnd"/>
       <w:r>
         <w:rPr>
           <w:lang w:val="el-GR"/>
         </w:rPr>
-        <w:t xml:space="preserve">. </w:t>
-      </w:r>
-      <w:r>
-        <w:rPr>
-          <w:lang w:val="el-GR"/>
-        </w:rPr>
-        <w:t xml:space="preserve">Η κλάση αυτή διαβάζει και επεξεργάζεται το αρχείο </w:t>
-      </w:r>
-      <w:r>
-        <w:rPr>
-          <w:lang w:val="en-US"/>
-        </w:rPr>
-        <w:t>LISA</w:t>
+        <w:t>_</w:t>
+      </w:r>
+      <w:r>
+        <w:rPr>
+          <w:lang w:val="en-US"/>
+        </w:rPr>
+        <w:t>results</w:t>
       </w:r>
       <w:r>
         <w:rPr>
@@ -1291,691 +1937,13 @@
         <w:rPr>
           <w:lang w:val="en-US"/>
         </w:rPr>
-        <w:t>QUE</w:t>
-      </w:r>
-      <w:r>
-        <w:rPr>
-          <w:lang w:val="el-GR"/>
-        </w:rPr>
-        <w:t xml:space="preserve">. </w:t>
-      </w:r>
-      <w:r>
-        <w:rPr>
-          <w:lang w:val="el-GR"/>
-        </w:rPr>
-        <w:t xml:space="preserve">Όμοια με την κλάση </w:t>
-      </w:r>
-      <w:proofErr w:type="spellStart"/>
-      <w:r>
-        <w:rPr>
-          <w:lang w:val="en-US"/>
-        </w:rPr>
-        <w:t>TXTParsing</w:t>
-      </w:r>
-      <w:proofErr w:type="spellEnd"/>
-      <w:r>
-        <w:rPr>
-          <w:lang w:val="el-GR"/>
-        </w:rPr>
-        <w:t xml:space="preserve">, η κλάση αυτή χρησιμοποιεί την μέθοδο </w:t>
-      </w:r>
-      <w:r>
-        <w:t>IO.ReadEntireFileIntoAString(</w:t>
-      </w:r>
-      <w:r>
-        <w:rPr>
-          <w:lang w:val="en-US"/>
-        </w:rPr>
-        <w:t>String</w:t>
-      </w:r>
-      <w:r>
-        <w:rPr>
-          <w:lang w:val="el-GR"/>
-        </w:rPr>
-        <w:t xml:space="preserve"> </w:t>
-      </w:r>
-      <w:r>
-        <w:t>file</w:t>
-      </w:r>
-      <w:r>
-        <w:rPr>
-          <w:lang w:val="en-US"/>
-        </w:rPr>
-        <w:t>name</w:t>
-      </w:r>
-      <w:r>
-        <w:t>)</w:t>
-      </w:r>
-      <w:r>
-        <w:rPr>
-          <w:lang w:val="el-GR"/>
-        </w:rPr>
-        <w:t xml:space="preserve"> και διαχωρίζει την ενιαία συμβολοσειρά που επιστρέφεται με βάση τον χαρακτήρα «#». Στη συνεχεία, αφαιρούνται από την συμβολοσειρά που αντιστοιχεί σε κάθε </w:t>
-      </w:r>
-      <w:r>
-        <w:rPr>
-          <w:lang w:val="en-US"/>
-        </w:rPr>
-        <w:t>query</w:t>
-      </w:r>
-      <w:r>
-        <w:rPr>
-          <w:lang w:val="el-GR"/>
-        </w:rPr>
-        <w:t xml:space="preserve"> </w:t>
-      </w:r>
-      <w:r>
-        <w:rPr>
-          <w:lang w:val="el-GR"/>
-        </w:rPr>
-        <w:t xml:space="preserve">τυχόν </w:t>
-      </w:r>
-      <w:r>
-        <w:rPr>
-          <w:lang w:val="en-US"/>
-        </w:rPr>
-        <w:t>whitespace</w:t>
-      </w:r>
-      <w:r>
-        <w:rPr>
-          <w:lang w:val="el-GR"/>
-        </w:rPr>
-        <w:t xml:space="preserve"> </w:t>
-      </w:r>
-      <w:r>
-        <w:rPr>
-          <w:lang w:val="en-US"/>
-        </w:rPr>
-        <w:t>characters</w:t>
-      </w:r>
-      <w:r>
-        <w:rPr>
-          <w:lang w:val="el-GR"/>
-        </w:rPr>
-        <w:t xml:space="preserve"> </w:t>
-      </w:r>
-      <w:r>
-        <w:rPr>
-          <w:lang w:val="el-GR"/>
-        </w:rPr>
-        <w:t xml:space="preserve">στην αρχή και το τέλος αυτής, μέσω της μεθόδου </w:t>
-      </w:r>
-      <w:r>
-        <w:rPr>
-          <w:lang w:val="en-US"/>
-        </w:rPr>
-        <w:t>trim</w:t>
-      </w:r>
-      <w:r>
-        <w:rPr>
-          <w:lang w:val="el-GR"/>
-        </w:rPr>
-        <w:t xml:space="preserve">(). </w:t>
-      </w:r>
-      <w:r>
-        <w:rPr>
-          <w:lang w:val="el-GR"/>
-        </w:rPr>
-        <w:t xml:space="preserve">Έπειτα, προσδιορίζονται τα τμήματα της συμβολοσειράς που αντιστοιχούν στο </w:t>
-      </w:r>
-      <w:r>
-        <w:rPr>
-          <w:lang w:val="en-US"/>
-        </w:rPr>
-        <w:t>id</w:t>
-      </w:r>
-      <w:r>
-        <w:rPr>
-          <w:lang w:val="el-GR"/>
-        </w:rPr>
-        <w:t xml:space="preserve"> </w:t>
-      </w:r>
-      <w:r>
-        <w:rPr>
-          <w:lang w:val="el-GR"/>
-        </w:rPr>
-        <w:t xml:space="preserve">και στο </w:t>
-      </w:r>
-      <w:r>
-        <w:rPr>
-          <w:lang w:val="en-US"/>
-        </w:rPr>
-        <w:t>body</w:t>
-      </w:r>
-      <w:r>
-        <w:rPr>
-          <w:lang w:val="el-GR"/>
-        </w:rPr>
-        <w:t xml:space="preserve"> </w:t>
-      </w:r>
-      <w:r>
-        <w:rPr>
-          <w:lang w:val="el-GR"/>
-        </w:rPr>
-        <w:t xml:space="preserve">του </w:t>
-      </w:r>
-      <w:r>
-        <w:rPr>
-          <w:lang w:val="en-US"/>
-        </w:rPr>
-        <w:t>query</w:t>
-      </w:r>
-      <w:r>
-        <w:rPr>
-          <w:lang w:val="el-GR"/>
-        </w:rPr>
-        <w:t xml:space="preserve">. Αυτό γίνεται παίρνοντας </w:t>
-      </w:r>
-      <w:r>
-        <w:rPr>
-          <w:lang w:val="en-US"/>
-        </w:rPr>
-        <w:t>substrings</w:t>
-      </w:r>
-      <w:r>
-        <w:rPr>
-          <w:lang w:val="el-GR"/>
-        </w:rPr>
-        <w:t xml:space="preserve"> </w:t>
-      </w:r>
-      <w:r>
-        <w:rPr>
-          <w:lang w:val="el-GR"/>
-        </w:rPr>
-        <w:t>σε κατάλληλα σημεία, με βάση την θέση του χαρακτήρα «\</w:t>
-      </w:r>
-      <w:r>
-        <w:rPr>
-          <w:lang w:val="en-US"/>
-        </w:rPr>
-        <w:t>n</w:t>
-      </w:r>
-      <w:r>
-        <w:rPr>
-          <w:lang w:val="el-GR"/>
-        </w:rPr>
-        <w:t>»</w:t>
-      </w:r>
-      <w:r>
-        <w:rPr>
-          <w:lang w:val="el-GR"/>
-        </w:rPr>
-        <w:t>.</w:t>
-      </w:r>
-      <w:r>
-        <w:rPr>
-          <w:lang w:val="el-GR"/>
-        </w:rPr>
-        <w:t xml:space="preserve"> </w:t>
-      </w:r>
-      <w:r>
-        <w:rPr>
-          <w:lang w:val="el-GR"/>
-        </w:rPr>
-        <w:t xml:space="preserve">Στο τέλος της διαδικασίας αυτής </w:t>
-      </w:r>
-      <w:r>
-        <w:rPr>
-          <w:lang w:val="el-GR"/>
-        </w:rPr>
-        <w:t xml:space="preserve">δημιουργείται ένα αντικείμενο τύπου </w:t>
-      </w:r>
-      <w:proofErr w:type="spellStart"/>
-      <w:r>
-        <w:rPr>
-          <w:lang w:val="en-US"/>
-        </w:rPr>
-        <w:t>My</w:t>
-      </w:r>
-      <w:r>
-        <w:rPr>
-          <w:lang w:val="en-US"/>
-        </w:rPr>
-        <w:t>Query</w:t>
-      </w:r>
-      <w:proofErr w:type="spellEnd"/>
-      <w:r>
-        <w:rPr>
-          <w:lang w:val="el-GR"/>
-        </w:rPr>
-        <w:t xml:space="preserve">, με πεδία </w:t>
-      </w:r>
-      <w:r>
-        <w:rPr>
-          <w:lang w:val="en-US"/>
-        </w:rPr>
-        <w:t>ID</w:t>
-      </w:r>
-      <w:r>
-        <w:rPr>
-          <w:lang w:val="el-GR"/>
-        </w:rPr>
-        <w:t xml:space="preserve"> </w:t>
-      </w:r>
-      <w:r>
-        <w:rPr>
-          <w:lang w:val="el-GR"/>
-        </w:rPr>
-        <w:t xml:space="preserve">και </w:t>
-      </w:r>
-      <w:r>
-        <w:rPr>
-          <w:lang w:val="en-US"/>
-        </w:rPr>
-        <w:t>body</w:t>
-      </w:r>
-      <w:r>
-        <w:rPr>
-          <w:lang w:val="el-GR"/>
-        </w:rPr>
-        <w:t xml:space="preserve">, το οποίο αντιπροσωπεύει το εκάστοτε </w:t>
-      </w:r>
-      <w:r>
-        <w:rPr>
-          <w:lang w:val="en-US"/>
-        </w:rPr>
-        <w:t>query</w:t>
-      </w:r>
-      <w:r>
-        <w:rPr>
-          <w:lang w:val="el-GR"/>
-        </w:rPr>
-        <w:t xml:space="preserve"> που επεξεργάστηκε.</w:t>
-      </w:r>
-    </w:p>
-    <w:p>
-      <w:pPr>
-        <w:rPr>
-          <w:lang w:val="el-GR"/>
-        </w:rPr>
-      </w:pPr>
-    </w:p>
-    <w:p>
-      <w:pPr>
-        <w:jc w:val="both"/>
-        <w:rPr>
-          <w:lang w:val="el-GR"/>
-        </w:rPr>
-      </w:pPr>
-      <w:r>
-        <w:t>Tέλος, προκειμένου να ελέγξουμε την ορθότητα της λειτουργίας της εφαρμογής ήταν απαραίτητο να φέρουμε σε κατάλληλη μορφή το αρχείο LISARJ.NUM. Η διαδικασία αυτή συμβαίνει μέσω της κλάσης RelevantAnswersParser. H μέθοδος parse_relevant(</w:t>
-      </w:r>
-      <w:r>
-        <w:rPr>
-          <w:lang w:val="el-GR"/>
-        </w:rPr>
-        <w:t>…</w:t>
-      </w:r>
-      <w:r>
-        <w:t>)</w:t>
-      </w:r>
-      <w:r>
-        <w:rPr>
-          <w:lang w:val="el-GR"/>
-        </w:rPr>
-        <w:t xml:space="preserve"> της κλάσης </w:t>
-      </w:r>
-      <w:r>
-        <w:rPr>
-          <w:lang w:val="el-GR"/>
-        </w:rPr>
-        <w:t>αρχικά δημιουργεί ένα νέο .</w:t>
-      </w:r>
-      <w:r>
-        <w:rPr>
-          <w:lang w:val="en-US"/>
-        </w:rPr>
-        <w:t>txt</w:t>
-      </w:r>
-      <w:r>
-        <w:rPr>
-          <w:lang w:val="el-GR"/>
-        </w:rPr>
-        <w:t xml:space="preserve"> </w:t>
-      </w:r>
-      <w:r>
-        <w:rPr>
-          <w:lang w:val="el-GR"/>
-        </w:rPr>
-        <w:t xml:space="preserve">αρχείο στο οποίο γράφει τα περιεχόμενα του </w:t>
-      </w:r>
-      <w:r>
-        <w:t>LISARJ.NUM</w:t>
-      </w:r>
-      <w:r>
-        <w:rPr>
-          <w:lang w:val="el-GR"/>
-        </w:rPr>
-        <w:t xml:space="preserve"> με κατάλληλη δομή. Και αυτή η μέθοδος κάνει χρήση της </w:t>
-      </w:r>
-      <w:r>
-        <w:t>IO.ReadEntireFileIntoAString(</w:t>
-      </w:r>
-      <w:r>
-        <w:rPr>
-          <w:lang w:val="en-US"/>
-        </w:rPr>
-        <w:t>String</w:t>
-      </w:r>
-      <w:r>
-        <w:rPr>
-          <w:lang w:val="el-GR"/>
-        </w:rPr>
-        <w:t xml:space="preserve"> </w:t>
-      </w:r>
-      <w:r>
-        <w:t>file</w:t>
-      </w:r>
-      <w:r>
-        <w:rPr>
-          <w:lang w:val="en-US"/>
-        </w:rPr>
-        <w:t>name</w:t>
-      </w:r>
-      <w:r>
-        <w:t>)</w:t>
-      </w:r>
-      <w:r>
-        <w:rPr>
-          <w:lang w:val="el-GR"/>
-        </w:rPr>
-        <w:t xml:space="preserve">. Πάνω στην ενιαία συμβολοσειρά που επιστρέφεται εφαρμόζεται </w:t>
-      </w:r>
-      <w:r>
-        <w:rPr>
-          <w:lang w:val="en-US"/>
-        </w:rPr>
-        <w:t>trim</w:t>
-      </w:r>
-      <w:r>
-        <w:rPr>
-          <w:lang w:val="el-GR"/>
-        </w:rPr>
-        <w:t xml:space="preserve">() </w:t>
-      </w:r>
-      <w:r>
-        <w:rPr>
-          <w:lang w:val="el-GR"/>
-        </w:rPr>
-        <w:t xml:space="preserve">και αντικατάσταση όλων των </w:t>
-      </w:r>
-      <w:r>
-        <w:rPr>
-          <w:lang w:val="en-US"/>
-        </w:rPr>
-        <w:t>whitespace</w:t>
-      </w:r>
-      <w:r>
-        <w:rPr>
-          <w:lang w:val="el-GR"/>
-        </w:rPr>
-        <w:t xml:space="preserve"> </w:t>
-      </w:r>
-      <w:r>
-        <w:rPr>
-          <w:lang w:val="en-US"/>
-        </w:rPr>
-        <w:t>characters</w:t>
-      </w:r>
-      <w:r>
-        <w:rPr>
-          <w:lang w:val="el-GR"/>
-        </w:rPr>
-        <w:t xml:space="preserve"> </w:t>
-      </w:r>
-      <w:r>
-        <w:rPr>
-          <w:lang w:val="el-GR"/>
-        </w:rPr>
-        <w:t xml:space="preserve">με τον χαρακτήρα «-». Στη συνέχεια, η συμβολοσειρά γίνεται </w:t>
-      </w:r>
-      <w:r>
-        <w:rPr>
-          <w:lang w:val="en-US"/>
-        </w:rPr>
-        <w:t>split</w:t>
-      </w:r>
-      <w:r>
-        <w:rPr>
-          <w:lang w:val="el-GR"/>
-        </w:rPr>
-        <w:t>(</w:t>
-      </w:r>
-      <w:r>
-        <w:rPr>
-          <w:lang w:val="el-GR"/>
-        </w:rPr>
-        <w:t>…</w:t>
-      </w:r>
-      <w:r>
-        <w:rPr>
-          <w:lang w:val="el-GR"/>
-        </w:rPr>
-        <w:t xml:space="preserve">) </w:t>
-      </w:r>
-      <w:r>
-        <w:rPr>
-          <w:lang w:val="el-GR"/>
-        </w:rPr>
-        <w:t xml:space="preserve">με βάση </w:t>
-      </w:r>
-      <w:r>
-        <w:rPr>
-          <w:lang w:val="el-GR"/>
-        </w:rPr>
-        <w:t>τον χαρακτήρα «-»</w:t>
-      </w:r>
-      <w:r>
-        <w:rPr>
-          <w:lang w:val="el-GR"/>
-        </w:rPr>
-        <w:t>. Εφόσον γνωρίζουμε πως οι αριθμοί που εμφανίζονται στο αρχείο αντιπροσωπεύουν πάντα με την ίδια σειρά τις πληροφορίες:</w:t>
-      </w:r>
-    </w:p>
-    <w:p>
-      <w:pPr>
-        <w:rPr>
-          <w:lang w:val="el-GR"/>
-        </w:rPr>
-      </w:pPr>
-      <w:r>
-        <w:rPr>
-          <w:lang w:val="el-GR"/>
-        </w:rPr>
-        <w:t xml:space="preserve"> </w:t>
-      </w:r>
-    </w:p>
-    <w:p>
-      <w:pPr>
-        <w:jc w:val="center"/>
-        <w:rPr>
-          <w:lang w:val="el-GR"/>
-        </w:rPr>
-      </w:pPr>
-      <w:r>
-        <w:rPr>
-          <w:lang w:val="el-GR"/>
-        </w:rPr>
-        <w:t>(</w:t>
-      </w:r>
-      <w:r>
-        <w:rPr>
-          <w:lang w:val="en-US"/>
-        </w:rPr>
-        <w:t>query</w:t>
-      </w:r>
-      <w:r>
-        <w:rPr>
-          <w:lang w:val="el-GR"/>
-        </w:rPr>
-        <w:t xml:space="preserve"> </w:t>
-      </w:r>
-      <w:r>
-        <w:rPr>
-          <w:lang w:val="en-US"/>
-        </w:rPr>
-        <w:t>ID</w:t>
-      </w:r>
-      <w:r>
-        <w:rPr>
-          <w:lang w:val="el-GR"/>
-        </w:rPr>
-        <w:t>,</w:t>
-      </w:r>
-      <w:r>
-        <w:rPr>
-          <w:lang w:val="el-GR"/>
-        </w:rPr>
-        <w:t xml:space="preserve">αριθμός των σχετικών κειμένων, </w:t>
-      </w:r>
-      <w:r>
-        <w:rPr>
-          <w:lang w:val="en-US"/>
-        </w:rPr>
-        <w:t>ID</w:t>
-      </w:r>
-      <w:r>
-        <w:rPr>
-          <w:lang w:val="el-GR"/>
-        </w:rPr>
-        <w:t>’</w:t>
-      </w:r>
-      <w:r>
-        <w:rPr>
-          <w:lang w:val="en-US"/>
-        </w:rPr>
-        <w:t>s</w:t>
-      </w:r>
-      <w:r>
-        <w:rPr>
-          <w:lang w:val="el-GR"/>
-        </w:rPr>
-        <w:t xml:space="preserve"> </w:t>
-      </w:r>
-      <w:r>
-        <w:rPr>
-          <w:lang w:val="el-GR"/>
-        </w:rPr>
-        <w:t>των κειμένων αυτών)</w:t>
-      </w:r>
-    </w:p>
-    <w:p>
-      <w:pPr>
-        <w:rPr>
-          <w:lang w:val="el-GR"/>
-        </w:rPr>
-      </w:pPr>
-    </w:p>
-    <w:p>
-      <w:pPr>
-        <w:jc w:val="both"/>
-        <w:rPr>
-          <w:lang w:val="el-GR"/>
-        </w:rPr>
-      </w:pPr>
-      <w:r>
-        <w:rPr>
-          <w:lang w:val="el-GR"/>
-        </w:rPr>
-        <w:t xml:space="preserve">Με την χρήση κατάλληλων </w:t>
-      </w:r>
-      <w:r>
-        <w:rPr>
-          <w:lang w:val="en-US"/>
-        </w:rPr>
-        <w:t>iteration</w:t>
-      </w:r>
-      <w:r>
-        <w:rPr>
-          <w:lang w:val="el-GR"/>
-        </w:rPr>
-        <w:t xml:space="preserve"> </w:t>
-      </w:r>
-      <w:r>
-        <w:rPr>
-          <w:lang w:val="el-GR"/>
-        </w:rPr>
-        <w:t>πάνω στην συμβολοσειρά μπορούμε να εντοπί</w:t>
-      </w:r>
-      <w:r>
-        <w:rPr>
-          <w:lang w:val="el-GR"/>
-        </w:rPr>
-        <w:t>σ</w:t>
-      </w:r>
-      <w:r>
-        <w:rPr>
-          <w:lang w:val="el-GR"/>
-        </w:rPr>
-        <w:t>ουμε</w:t>
-      </w:r>
-      <w:r>
-        <w:rPr>
-          <w:lang w:val="el-GR"/>
-        </w:rPr>
-        <w:t xml:space="preserve"> τις θέσεις</w:t>
-      </w:r>
-      <w:r>
-        <w:rPr>
-          <w:lang w:val="el-GR"/>
-        </w:rPr>
-        <w:t xml:space="preserve"> </w:t>
-      </w:r>
-      <w:r>
-        <w:rPr>
-          <w:lang w:val="el-GR"/>
-        </w:rPr>
-        <w:t xml:space="preserve">των πληροφοριών αυτών και έπειτα να τις γράψουμε ανά γραμμή στο αρχείο </w:t>
-      </w:r>
-      <w:r>
-        <w:rPr>
-          <w:lang w:val="el-GR"/>
-        </w:rPr>
-        <w:t>“</w:t>
-      </w:r>
-      <w:proofErr w:type="spellStart"/>
-      <w:r>
-        <w:rPr>
-          <w:lang w:val="en-US"/>
-        </w:rPr>
-        <w:t>rel</w:t>
-      </w:r>
-      <w:proofErr w:type="spellEnd"/>
-      <w:r>
-        <w:rPr>
-          <w:lang w:val="el-GR"/>
-        </w:rPr>
-        <w:t>_</w:t>
-      </w:r>
-      <w:r>
-        <w:rPr>
-          <w:lang w:val="en-US"/>
-        </w:rPr>
-        <w:t>answers</w:t>
-      </w:r>
-      <w:r>
-        <w:rPr>
-          <w:lang w:val="el-GR"/>
-        </w:rPr>
-        <w:t>_</w:t>
-      </w:r>
-      <w:r>
-        <w:rPr>
-          <w:lang w:val="en-US"/>
-        </w:rPr>
-        <w:t>formatted</w:t>
-      </w:r>
-      <w:r>
-        <w:rPr>
-          <w:lang w:val="el-GR"/>
-        </w:rPr>
-        <w:t>.</w:t>
-      </w:r>
-      <w:r>
-        <w:rPr>
-          <w:lang w:val="en-US"/>
-        </w:rPr>
-        <w:t>txt</w:t>
+        <w:t>test</w:t>
+      </w:r>
+      <w:r>
+        <w:rPr>
+          <w:lang w:val="el-GR"/>
+        </w:rPr>
+        <w:t xml:space="preserve"> </w:t>
       </w:r>
       <w:r>
         <w:rPr>
@@ -3091,7 +3059,7 @@
       <w:pPr>
         <w:pStyle w:val="Heading1"/>
         <w:rPr>
-          <w:lang w:val="el-GR"/>
+          <w:lang w:val="en-US"/>
         </w:rPr>
       </w:pPr>
       <w:r>
@@ -3222,138 +3190,80 @@
         <w:rPr>
           <w:lang w:val="el-GR"/>
         </w:rPr>
+        <w:t xml:space="preserve">. </w:t>
+      </w:r>
+      <w:r>
+        <w:rPr>
+          <w:lang w:val="el-GR"/>
+        </w:rPr>
+        <w:t xml:space="preserve">Περισσότερες λεπτομέρειες </w:t>
+      </w:r>
+      <w:r>
+        <w:rPr>
+          <w:lang w:val="el-GR"/>
+        </w:rPr>
+        <w:t xml:space="preserve">για την μέθοδο </w:t>
+      </w:r>
+      <w:r>
+        <w:rPr>
+          <w:lang w:val="en-US"/>
+        </w:rPr>
+        <w:t>parse</w:t>
+      </w:r>
+      <w:r>
+        <w:rPr>
+          <w:lang w:val="el-GR"/>
+        </w:rPr>
+        <w:t>_</w:t>
+      </w:r>
+      <w:r>
+        <w:rPr>
+          <w:lang w:val="en-US"/>
+        </w:rPr>
+        <w:t>relevant</w:t>
+      </w:r>
+      <w:r>
+        <w:rPr>
+          <w:lang w:val="el-GR"/>
+        </w:rPr>
+        <w:t xml:space="preserve"> </w:t>
+      </w:r>
+      <w:r>
+        <w:rPr>
+          <w:lang w:val="el-GR"/>
+        </w:rPr>
+        <w:t xml:space="preserve">της κλάσης αυτής </w:t>
+      </w:r>
+      <w:r>
+        <w:rPr>
+          <w:lang w:val="el-GR"/>
+        </w:rPr>
+        <w:t>παρουσιάζονται</w:t>
+      </w:r>
+      <w:r>
+        <w:rPr>
+          <w:lang w:val="el-GR"/>
+        </w:rPr>
+        <w:t xml:space="preserve">  </w:t>
+      </w:r>
+      <w:r>
+        <w:rPr>
+          <w:lang w:val="el-GR"/>
+        </w:rPr>
+        <w:t>στην ενότητ</w:t>
+      </w:r>
+      <w:r>
+        <w:rPr>
+          <w:lang w:val="el-GR"/>
+        </w:rPr>
+        <w:t>α 1</w:t>
+      </w:r>
+      <w:r>
+        <w:rPr>
+          <w:lang w:val="el-GR"/>
+        </w:rPr>
         <w:t>.</w:t>
       </w:r>
-      <w:r>
-        <w:rPr>
-          <w:lang w:val="el-GR"/>
-        </w:rPr>
-        <w:t xml:space="preserve"> Στην μέθοδο </w:t>
-      </w:r>
-      <w:r>
-        <w:rPr>
-          <w:lang w:val="en-US"/>
-        </w:rPr>
-        <w:t>parse</w:t>
-      </w:r>
-      <w:r>
-        <w:rPr>
-          <w:lang w:val="el-GR"/>
-        </w:rPr>
-        <w:t>_</w:t>
-      </w:r>
-      <w:r>
-        <w:rPr>
-          <w:lang w:val="en-US"/>
-        </w:rPr>
-        <w:t>relevant</w:t>
-      </w:r>
-      <w:r>
-        <w:rPr>
-          <w:lang w:val="el-GR"/>
-        </w:rPr>
-        <w:t xml:space="preserve">() </w:t>
-      </w:r>
-      <w:r>
-        <w:rPr>
-          <w:lang w:val="el-GR"/>
-        </w:rPr>
-        <w:t>φτιάχνουμε</w:t>
-      </w:r>
-      <w:r>
-        <w:rPr>
-          <w:lang w:val="el-GR"/>
-        </w:rPr>
-        <w:t xml:space="preserve"> ένα αρχείο με όνομα </w:t>
-      </w:r>
-      <w:proofErr w:type="spellStart"/>
-      <w:r>
-        <w:rPr>
-          <w:lang w:val="en-US"/>
-        </w:rPr>
-        <w:t>rel</w:t>
-      </w:r>
-      <w:proofErr w:type="spellEnd"/>
-      <w:r>
-        <w:rPr>
-          <w:lang w:val="el-GR"/>
-        </w:rPr>
-        <w:t>_</w:t>
-      </w:r>
-      <w:r>
-        <w:rPr>
-          <w:lang w:val="en-US"/>
-        </w:rPr>
-        <w:t>results</w:t>
-      </w:r>
-      <w:r>
-        <w:rPr>
-          <w:lang w:val="el-GR"/>
-        </w:rPr>
-        <w:t>.</w:t>
-      </w:r>
-      <w:r>
-        <w:rPr>
-          <w:lang w:val="en-US"/>
-        </w:rPr>
-        <w:t>test</w:t>
-      </w:r>
-      <w:r>
-        <w:rPr>
-          <w:lang w:val="el-GR"/>
-        </w:rPr>
-        <w:t xml:space="preserve"> </w:t>
-      </w:r>
-      <w:r>
-        <w:rPr>
-          <w:lang w:val="el-GR"/>
-        </w:rPr>
-        <w:t xml:space="preserve">και κάνουμε </w:t>
-      </w:r>
-      <w:r>
-        <w:rPr>
-          <w:lang w:val="en-US"/>
-        </w:rPr>
-        <w:t>parse</w:t>
-      </w:r>
-      <w:r>
-        <w:rPr>
-          <w:lang w:val="el-GR"/>
-        </w:rPr>
-        <w:t xml:space="preserve"> </w:t>
-      </w:r>
-      <w:r>
-        <w:rPr>
-          <w:lang w:val="el-GR"/>
-        </w:rPr>
-        <w:t xml:space="preserve">το αρχείο με τις σωστές απαντήσεις ώστε να είναι σε μορφή αναγνωρίσιμη από το εργαλείο </w:t>
-      </w:r>
-      <w:proofErr w:type="spellStart"/>
-      <w:r>
-        <w:rPr>
-          <w:lang w:val="en-US"/>
-        </w:rPr>
-        <w:t>trec</w:t>
-      </w:r>
-      <w:proofErr w:type="spellEnd"/>
-      <w:r>
-        <w:rPr>
-          <w:lang w:val="el-GR"/>
-        </w:rPr>
-        <w:t>_</w:t>
-      </w:r>
-      <w:r>
-        <w:rPr>
-          <w:lang w:val="en-US"/>
-        </w:rPr>
-        <w:t>eval</w:t>
-      </w:r>
-      <w:r>
-        <w:rPr>
-          <w:lang w:val="el-GR"/>
-        </w:rPr>
-        <w:t>.</w:t>
-      </w:r>
     </w:p>
     <w:p>
       <w:pPr>
@@ -3366,7 +3276,7 @@
       <w:pPr>
         <w:pStyle w:val="Heading1"/>
         <w:rPr>
-          <w:lang w:val="en-US"/>
+          <w:lang w:val="el-GR"/>
         </w:rPr>
       </w:pPr>
       <w:r>
@@ -3377,7 +3287,7 @@
       </w:r>
       <w:r>
         <w:rPr>
-          <w:lang w:val="en-US"/>
+          <w:lang w:val="el-GR"/>
         </w:rPr>
         <w:t>.</w:t>
       </w:r>
@@ -3522,13 +3432,7 @@
         <w:rPr>
           <w:lang w:val="el-GR"/>
         </w:rPr>
-        <w:t>προς τον φάκελο όπου</w:t>
-      </w:r>
-      <w:r>
-        <w:rPr>
-          <w:lang w:val="el-GR"/>
-        </w:rPr>
-        <w:t xml:space="preserve"> θέλει να γίνει η δημιουργία του ευρετηρίου</w:t>
+        <w:t>προς τον φάκελο όπου θέλει να γίνει η δημιουργία του ευρετηρίου</w:t>
       </w:r>
     </w:p>
     <w:p>
@@ -3564,19 +3468,7 @@
         <w:rPr>
           <w:lang w:val="el-GR"/>
         </w:rPr>
-        <w:t>προς το</w:t>
-      </w:r>
-      <w:r>
-        <w:rPr>
-          <w:lang w:val="el-GR"/>
-        </w:rPr>
-        <w:t xml:space="preserve"> αρχείο</w:t>
-      </w:r>
-      <w:r>
-        <w:rPr>
-          <w:lang w:val="el-GR"/>
-        </w:rPr>
-        <w:t xml:space="preserve"> </w:t>
+        <w:t xml:space="preserve">προς το αρχείο </w:t>
       </w:r>
       <w:r>
         <w:rPr>
@@ -3595,6 +3487,12 @@
           <w:lang w:val="en-US"/>
         </w:rPr>
         <w:t>QUE</w:t>
+      </w:r>
+      <w:r>
+        <w:rPr>
+          <w:lang w:val="el-GR"/>
+        </w:rPr>
+        <w:t xml:space="preserve"> </w:t>
       </w:r>
     </w:p>
     <w:p>
@@ -3653,10 +3551,36 @@
     </w:p>
     <w:p>
       <w:pPr>
-        <w:rPr>
-          <w:lang w:val="el-GR"/>
-        </w:rPr>
-      </w:pPr>
+        <w:pStyle w:val="ListParagraph"/>
+        <w:rPr>
+          <w:lang w:val="el-GR"/>
+        </w:rPr>
+      </w:pPr>
+    </w:p>
+    <w:p>
+      <w:pPr>
+        <w:rPr>
+          <w:i/>
+          <w:iCs/>
+          <w:lang w:val="el-GR"/>
+        </w:rPr>
+      </w:pPr>
+      <w:r>
+        <w:rPr>
+          <w:i/>
+          <w:iCs/>
+          <w:lang w:val="el-GR"/>
+        </w:rPr>
+        <w:t>Τα αρχεία αυτά θα πρέπει να βρίσκονται σε ξεχωριστούς φακέλους</w:t>
+      </w:r>
+      <w:r>
+        <w:rPr>
+          <w:i/>
+          <w:iCs/>
+          <w:lang w:val="el-GR"/>
+        </w:rPr>
+        <w:t>!</w:t>
+      </w:r>
     </w:p>
     <w:p>
       <w:pPr>
@@ -4861,7 +4785,7 @@
 </file>
 
 <file path=word/numbering.xml><?xml version="1.0" encoding="utf-8"?>
-<w:numbering xmlns:wpc="http://schemas.microsoft.com/office/word/2010/wordprocessingCanvas" xmlns:cx="http://schemas.microsoft.com/office/drawing/2014/chartex" xmlns:cx1="http://schemas.microsoft.com/office/drawing/2015/9/8/chartex" xmlns:cx2="http://schemas.microsoft.com/office/drawing/2015/10/21/chartex" xmlns:cx3="http://schemas.microsoft.com/office/drawing/2016/5/9/chartex" xmlns:cx4="http://schemas.microsoft.com/office/drawing/2016/5/10/chartex" xmlns:cx5="http://schemas.microsoft.com/office/drawing/2016/5/11/chartex" xmlns:cx6="http://schemas.microsoft.com/office/drawing/2016/5/12/chartex" xmlns:cx7="http://schemas.microsoft.com/office/drawing/2016/5/13/chartex" xmlns:cx8="http://schemas.microsoft.com/office/drawing/2016/5/14/chartex" xmlns:mc="http://schemas.openxmlformats.org/markup-compatibility/2006" xmlns:aink="http://schemas.microsoft.com/office/drawing/2016/ink" xmlns:am3d="http://schemas.microsoft.com/office/drawing/2017/model3d" xmlns:o="urn:schemas-microsoft-com:office:office" xmlns:r="http://schemas.openxmlformats.org/officeDocument/2006/relationships" xmlns:m="http://schemas.openxmlformats.org/officeDocument/2006/math" xmlns:v="urn:schemas-microsoft-com:vml" xmlns:wp14="http://schemas.microsoft.com/office/word/2010/wordprocessingDrawing" xmlns:wp="http://schemas.openxmlformats.org/drawingml/2006/wordprocessingDrawing" xmlns:w10="urn:schemas-microsoft-com:office:word" xmlns:w="http://schemas.openxmlformats.org/wordprocessingml/2006/main" xmlns:w14="http://schemas.microsoft.com/office/word/2010/wordml" xmlns:w15="http://schemas.microsoft.com/office/word/2012/wordml" xmlns:w16cex="http://schemas.microsoft.com/office/word/2018/wordml/cex" xmlns:w16cid="http://schemas.microsoft.com/office/word/2016/wordml/cid" xmlns:w16="http://schemas.microsoft.com/office/word/2018/wordml" xmlns:w16sdtdh="http://schemas.microsoft.com/office/word/2020/wordml/sdtdatahash" xmlns:w16se="http://schemas.microsoft.com/office/word/2015/wordml/symex" xmlns:wpg="http://schemas.microsoft.com/office/word/2010/wordprocessingGroup" xmlns:wpi="http://schemas.microsoft.com/office/word/2010/wordprocessingInk" xmlns:wne="http://schemas.microsoft.com/office/word/2006/wordml" xmlns:wps="http://schemas.microsoft.com/office/word/2010/wordprocessingShape" mc:Ignorable="w14 w15 w16se w16cid w16 w16cex w16sdtdh wp14">
+<w:numbering xmlns:wpc="http://schemas.microsoft.com/office/word/2010/wordprocessingCanvas" xmlns:cx="http://schemas.microsoft.com/office/drawing/2014/chartex" xmlns:cx1="http://schemas.microsoft.com/office/drawing/2015/9/8/chartex" xmlns:cx2="http://schemas.microsoft.com/office/drawing/2015/10/21/chartex" xmlns:cx3="http://schemas.microsoft.com/office/drawing/2016/5/9/chartex" xmlns:cx4="http://schemas.microsoft.com/office/drawing/2016/5/10/chartex" xmlns:cx5="http://schemas.microsoft.com/office/drawing/2016/5/11/chartex" xmlns:cx6="http://schemas.microsoft.com/office/drawing/2016/5/12/chartex" xmlns:cx7="http://schemas.microsoft.com/office/drawing/2016/5/13/chartex" xmlns:cx8="http://schemas.microsoft.com/office/drawing/2016/5/14/chartex" xmlns:mc="http://schemas.openxmlformats.org/markup-compatibility/2006" xmlns:aink="http://schemas.microsoft.com/office/drawing/2016/ink" xmlns:am3d="http://schemas.microsoft.com/office/drawing/2017/model3d" xmlns:o="urn:schemas-microsoft-com:office:office" xmlns:r="http://schemas.openxmlformats.org/officeDocument/2006/relationships" xmlns:m="http://schemas.openxmlformats.org/officeDocument/2006/math" xmlns:v="urn:schemas-microsoft-com:vml" xmlns:wp14="http://schemas.microsoft.com/office/word/2010/wordprocessingDrawing" xmlns:wp="http://schemas.openxmlformats.org/drawingml/2006/wordprocessingDrawing" xmlns:w10="urn:schemas-microsoft-com:office:word" xmlns:w="http://schemas.openxmlformats.org/wordprocessingml/2006/main" xmlns:w14="http://schemas.microsoft.com/office/word/2010/wordml" xmlns:w15="http://schemas.microsoft.com/office/word/2012/wordml" xmlns:w16cex="http://schemas.microsoft.com/office/word/2018/wordml/cex" xmlns:w16cid="http://schemas.microsoft.com/office/word/2016/wordml/cid" xmlns:w16="http://schemas.microsoft.com/office/word/2018/wordml" xmlns:w16se="http://schemas.microsoft.com/office/word/2015/wordml/symex" xmlns:wpg="http://schemas.microsoft.com/office/word/2010/wordprocessingGroup" xmlns:wpi="http://schemas.microsoft.com/office/word/2010/wordprocessingInk" xmlns:wne="http://schemas.microsoft.com/office/word/2006/wordml" xmlns:wps="http://schemas.microsoft.com/office/word/2010/wordprocessingShape" mc:Ignorable="w14 w15 w16se w16cid w16 w16cex wp14">
   <w:abstractNum w:abstractNumId="0" w15:restartNumberingAfterBreak="0">
     <w:nsid w:val="048C2C72"/>
     <w:multiLevelType w:val="hybridMultilevel"/>
@@ -5282,14 +5206,14 @@
 </file>
 
 <file path=word/styles.xml><?xml version="1.0" encoding="utf-8"?>
-<w:styles xmlns:mc="http://schemas.openxmlformats.org/markup-compatibility/2006" xmlns:r="http://schemas.openxmlformats.org/officeDocument/2006/relationships" xmlns:w="http://schemas.openxmlformats.org/wordprocessingml/2006/main" xmlns:w14="http://schemas.microsoft.com/office/word/2010/wordml" xmlns:w15="http://schemas.microsoft.com/office/word/2012/wordml" xmlns:w16cex="http://schemas.microsoft.com/office/word/2018/wordml/cex" xmlns:w16cid="http://schemas.microsoft.com/office/word/2016/wordml/cid" xmlns:w16="http://schemas.microsoft.com/office/word/2018/wordml" xmlns:w16sdtdh="http://schemas.microsoft.com/office/word/2020/wordml/sdtdatahash" xmlns:w16se="http://schemas.microsoft.com/office/word/2015/wordml/symex" mc:Ignorable="w14 w15 w16se w16cid w16 w16cex w16sdtdh">
+<w:styles xmlns:mc="http://schemas.openxmlformats.org/markup-compatibility/2006" xmlns:r="http://schemas.openxmlformats.org/officeDocument/2006/relationships" xmlns:w="http://schemas.openxmlformats.org/wordprocessingml/2006/main" xmlns:w14="http://schemas.microsoft.com/office/word/2010/wordml" xmlns:w15="http://schemas.microsoft.com/office/word/2012/wordml" xmlns:w16cex="http://schemas.microsoft.com/office/word/2018/wordml/cex" xmlns:w16cid="http://schemas.microsoft.com/office/word/2016/wordml/cid" xmlns:w16="http://schemas.microsoft.com/office/word/2018/wordml" xmlns:w16se="http://schemas.microsoft.com/office/word/2015/wordml/symex" mc:Ignorable="w14 w15 w16se w16cid w16 w16cex">
   <w:docDefaults>
     <w:rPrDefault>
       <w:rPr>
         <w:rFonts w:asciiTheme="minorHAnsi" w:eastAsiaTheme="minorHAnsi" w:hAnsiTheme="minorHAnsi" w:cstheme="minorBidi"/>
         <w:sz w:val="24"/>
         <w:szCs w:val="24"/>
-        <w:lang w:eastAsia="en-US" w:bidi="ar-SA"/>
+        <w:lang w:val="en-GR" w:eastAsia="en-US" w:bidi="ar-SA"/>
       </w:rPr>
     </w:rPrDefault>
     <w:pPrDefault/>

</xml_diff>